<commit_message>
XWPFDocument FindAndReplaceTextInParagraph now replace all occurance of oldValue in paragraph. Modified test to check it.
</commit_message>
<xml_diff>
--- a/testcases/test-data/document/WordFindAndReplaceTextInParagraph.docx
+++ b/testcases/test-data/document/WordFindAndReplaceTextInParagraph.docx
@@ -559,6 +559,97 @@
           <w:lang w:val="en-US"/>
         </w:rPr>
         <w:t>$</w:t>
+      </w:r>
+    </w:p>
+    <w:p>
+      <w:pPr>
+        <w:jc w:val="center"/>
+        <w:rPr>
+          <w:lang w:val="en-US"/>
+        </w:rPr>
+      </w:pPr>
+    </w:p>
+    <w:p>
+      <w:pPr>
+        <w:rPr>
+          <w:lang w:val="en-US"/>
+        </w:rPr>
+      </w:pPr>
+      <w:r>
+        <w:rPr>
+          <w:lang w:val="en-US"/>
+        </w:rPr>
+        <w:t>Triple</w:t>
+      </w:r>
+      <w:r>
+        <w:rPr>
+          <w:lang w:val="en-US"/>
+        </w:rPr>
+        <w:t xml:space="preserve"> replace with $DOUBLE$</w:t>
+      </w:r>
+      <w:r>
+        <w:rPr>
+          <w:b/>
+          <w:bCs/>
+          <w:lang w:val="en-US"/>
+        </w:rPr>
+        <w:t>$DOUBLE$</w:t>
+      </w:r>
+      <w:r>
+        <w:rPr>
+          <w:lang w:val="en-US"/>
+        </w:rPr>
+        <w:t xml:space="preserve"> </w:t>
+      </w:r>
+      <w:r>
+        <w:t>и</w:t>
+      </w:r>
+      <w:r>
+        <w:rPr>
+          <w:lang w:val="en-US"/>
+        </w:rPr>
+        <w:t xml:space="preserve"> </w:t>
+      </w:r>
+      <w:r>
+        <w:t>ещё</w:t>
+      </w:r>
+      <w:r>
+        <w:rPr>
+          <w:lang w:val="en-US"/>
+        </w:rPr>
+        <w:t xml:space="preserve"> </w:t>
+      </w:r>
+      <w:r>
+        <w:t>одним</w:t>
+      </w:r>
+      <w:r>
+        <w:rPr>
+          <w:lang w:val="en-US"/>
+        </w:rPr>
+        <w:t xml:space="preserve"> </w:t>
+      </w:r>
+      <w:r>
+        <w:rPr>
+          <w:b/>
+          <w:bCs/>
+          <w:lang w:val="en-US"/>
+        </w:rPr>
+        <w:t>$DOUBLE$</w:t>
+      </w:r>
+      <w:r>
+        <w:rPr>
+          <w:lang w:val="en-US"/>
+        </w:rPr>
+        <w:t xml:space="preserve"> </w:t>
+      </w:r>
+      <w:r>
+        <w:t>повторением</w:t>
+      </w:r>
+      <w:r>
+        <w:rPr>
+          <w:lang w:val="en-US"/>
+        </w:rPr>
+        <w:t>.</w:t>
       </w:r>
     </w:p>
     <w:p>

</xml_diff>